<commit_message>
ALuOp was added to Control Unit Signal
</commit_message>
<xml_diff>
--- a/ISA.docx
+++ b/ISA.docx
@@ -187,6 +187,12 @@
     </w:p>
     <w:sdt>
       <w:sdtPr>
+        <w:rPr>
+          <w:rFonts w:asciiTheme="minorHAnsi" w:eastAsiaTheme="minorHAnsi" w:hAnsiTheme="minorHAnsi" w:cstheme="minorBidi"/>
+          <w:color w:val="auto"/>
+          <w:sz w:val="22"/>
+          <w:szCs w:val="22"/>
+        </w:rPr>
         <w:id w:val="-1198233335"/>
         <w:docPartObj>
           <w:docPartGallery w:val="Table of Contents"/>
@@ -195,13 +201,9 @@
       </w:sdtPr>
       <w:sdtEndPr>
         <w:rPr>
-          <w:rFonts w:asciiTheme="minorHAnsi" w:eastAsiaTheme="minorHAnsi" w:hAnsiTheme="minorHAnsi" w:cstheme="minorBidi"/>
           <w:b/>
           <w:bCs/>
           <w:noProof/>
-          <w:color w:val="auto"/>
-          <w:sz w:val="22"/>
-          <w:szCs w:val="22"/>
         </w:rPr>
       </w:sdtEndPr>
       <w:sdtContent>
@@ -1485,7 +1487,6 @@
                 <w:szCs w:val="32"/>
               </w:rPr>
             </w:pPr>
-            <w:proofErr w:type="spellStart"/>
             <w:r>
               <w:rPr>
                 <w:rFonts w:ascii="Segoe UI Light" w:hAnsi="Segoe UI Light" w:cs="Segoe UI Light"/>
@@ -1494,7 +1495,6 @@
               </w:rPr>
               <w:t>mul</w:t>
             </w:r>
-            <w:proofErr w:type="spellEnd"/>
           </w:p>
         </w:tc>
         <w:tc>
@@ -2053,7 +2053,6 @@
                 <w:szCs w:val="32"/>
               </w:rPr>
             </w:pPr>
-            <w:proofErr w:type="spellStart"/>
             <w:r>
               <w:rPr>
                 <w:rFonts w:ascii="Segoe UI Light" w:hAnsi="Segoe UI Light" w:cs="Segoe UI Light"/>
@@ -2078,7 +2077,6 @@
               </w:rPr>
               <w:t>i</w:t>
             </w:r>
-            <w:proofErr w:type="spellEnd"/>
           </w:p>
         </w:tc>
         <w:tc>
@@ -2180,7 +2178,6 @@
                 <w:szCs w:val="32"/>
               </w:rPr>
             </w:pPr>
-            <w:proofErr w:type="spellStart"/>
             <w:r>
               <w:rPr>
                 <w:rFonts w:ascii="Segoe UI Light" w:hAnsi="Segoe UI Light" w:cs="Segoe UI Light"/>
@@ -2205,7 +2202,6 @@
               </w:rPr>
               <w:t>i</w:t>
             </w:r>
-            <w:proofErr w:type="spellEnd"/>
           </w:p>
         </w:tc>
         <w:tc>
@@ -2315,7 +2311,6 @@
                 <w:szCs w:val="32"/>
               </w:rPr>
             </w:pPr>
-            <w:proofErr w:type="spellStart"/>
             <w:r>
               <w:rPr>
                 <w:rFonts w:ascii="Segoe UI Light" w:hAnsi="Segoe UI Light" w:cs="Segoe UI Light"/>
@@ -2340,7 +2335,6 @@
               </w:rPr>
               <w:t>i</w:t>
             </w:r>
-            <w:proofErr w:type="spellEnd"/>
           </w:p>
         </w:tc>
         <w:tc>
@@ -2591,7 +2585,6 @@
                 <w:szCs w:val="32"/>
               </w:rPr>
             </w:pPr>
-            <w:proofErr w:type="spellStart"/>
             <w:r>
               <w:rPr>
                 <w:rFonts w:ascii="Segoe UI Light" w:hAnsi="Segoe UI Light" w:cs="Segoe UI Light"/>
@@ -2616,7 +2609,6 @@
               </w:rPr>
               <w:t>i</w:t>
             </w:r>
-            <w:proofErr w:type="spellEnd"/>
           </w:p>
         </w:tc>
         <w:tc>
@@ -2639,15 +2631,7 @@
                 <w:sz w:val="32"/>
                 <w:szCs w:val="32"/>
               </w:rPr>
-              <w:t>0010</w:t>
-            </w:r>
-            <w:r>
-              <w:rPr>
-                <w:rFonts w:ascii="Segoe UI Light" w:hAnsi="Segoe UI Light" w:cs="Segoe UI Light"/>
-                <w:sz w:val="32"/>
-                <w:szCs w:val="32"/>
-              </w:rPr>
-              <w:t>10</w:t>
+              <w:t>001010</w:t>
             </w:r>
           </w:p>
         </w:tc>
@@ -2710,7 +2694,6 @@
                 <w:szCs w:val="32"/>
               </w:rPr>
             </w:pPr>
-            <w:proofErr w:type="spellStart"/>
             <w:r>
               <w:rPr>
                 <w:rFonts w:ascii="Segoe UI Light" w:hAnsi="Segoe UI Light" w:cs="Segoe UI Light"/>
@@ -2735,7 +2718,6 @@
               </w:rPr>
               <w:t>i</w:t>
             </w:r>
-            <w:proofErr w:type="spellEnd"/>
           </w:p>
         </w:tc>
         <w:tc>
@@ -2758,15 +2740,7 @@
                 <w:sz w:val="32"/>
                 <w:szCs w:val="32"/>
               </w:rPr>
-              <w:t>0010</w:t>
-            </w:r>
-            <w:r>
-              <w:rPr>
-                <w:rFonts w:ascii="Segoe UI Light" w:hAnsi="Segoe UI Light" w:cs="Segoe UI Light"/>
-                <w:sz w:val="32"/>
-                <w:szCs w:val="32"/>
-              </w:rPr>
-              <w:t>11</w:t>
+              <w:t>001011</w:t>
             </w:r>
           </w:p>
         </w:tc>
@@ -2933,7 +2907,6 @@
                 <w:szCs w:val="32"/>
               </w:rPr>
             </w:pPr>
-            <w:proofErr w:type="spellStart"/>
             <w:r>
               <w:rPr>
                 <w:rFonts w:ascii="Segoe UI Light" w:hAnsi="Segoe UI Light" w:cs="Segoe UI Light"/>
@@ -2942,7 +2915,6 @@
               </w:rPr>
               <w:t>lw</w:t>
             </w:r>
-            <w:proofErr w:type="spellEnd"/>
           </w:p>
         </w:tc>
         <w:tc>
@@ -2965,15 +2937,7 @@
                 <w:sz w:val="32"/>
                 <w:szCs w:val="32"/>
               </w:rPr>
-              <w:t>001</w:t>
-            </w:r>
-            <w:r>
-              <w:rPr>
-                <w:rFonts w:ascii="Segoe UI Light" w:hAnsi="Segoe UI Light" w:cs="Segoe UI Light"/>
-                <w:sz w:val="32"/>
-                <w:szCs w:val="32"/>
-              </w:rPr>
-              <w:t>100</w:t>
+              <w:t>001100</w:t>
             </w:r>
           </w:p>
         </w:tc>
@@ -3044,7 +3008,6 @@
                 <w:szCs w:val="32"/>
               </w:rPr>
             </w:pPr>
-            <w:proofErr w:type="spellStart"/>
             <w:r>
               <w:rPr>
                 <w:rFonts w:ascii="Segoe UI Light" w:hAnsi="Segoe UI Light" w:cs="Segoe UI Light"/>
@@ -3053,7 +3016,6 @@
               </w:rPr>
               <w:t>sw</w:t>
             </w:r>
-            <w:proofErr w:type="spellEnd"/>
           </w:p>
         </w:tc>
         <w:tc>
@@ -3257,7 +3219,6 @@
                 <w:szCs w:val="32"/>
               </w:rPr>
             </w:pPr>
-            <w:proofErr w:type="spellStart"/>
             <w:r>
               <w:rPr>
                 <w:rFonts w:ascii="Segoe UI Light" w:hAnsi="Segoe UI Light" w:cs="Segoe UI Light"/>
@@ -3266,7 +3227,6 @@
               </w:rPr>
               <w:t>beq</w:t>
             </w:r>
-            <w:proofErr w:type="spellEnd"/>
           </w:p>
         </w:tc>
         <w:tc>
@@ -3529,7 +3489,31 @@
                 <w:sz w:val="32"/>
                 <w:szCs w:val="32"/>
               </w:rPr>
-              <w:t>00111</w:t>
+              <w:t>001111</w:t>
+            </w:r>
+          </w:p>
+        </w:tc>
+        <w:tc>
+          <w:tcPr>
+            <w:tcW w:w="5760" w:type="dxa"/>
+            <w:vAlign w:val="center"/>
+          </w:tcPr>
+          <w:p>
+            <w:pPr>
+              <w:jc w:val="center"/>
+              <w:rPr>
+                <w:rFonts w:ascii="Segoe UI Light" w:hAnsi="Segoe UI Light" w:cs="Segoe UI Light"/>
+                <w:sz w:val="32"/>
+                <w:szCs w:val="32"/>
+              </w:rPr>
+            </w:pPr>
+            <w:r>
+              <w:rPr>
+                <w:rFonts w:ascii="Segoe UI Light" w:hAnsi="Segoe UI Light" w:cs="Segoe UI Light"/>
+                <w:sz w:val="32"/>
+                <w:szCs w:val="32"/>
+              </w:rPr>
+              <w:t>00</w:t>
             </w:r>
             <w:r>
               <w:rPr>
@@ -3539,30 +3523,6 @@
               </w:rPr>
               <w:t>1</w:t>
             </w:r>
-          </w:p>
-        </w:tc>
-        <w:tc>
-          <w:tcPr>
-            <w:tcW w:w="5760" w:type="dxa"/>
-            <w:vAlign w:val="center"/>
-          </w:tcPr>
-          <w:p>
-            <w:pPr>
-              <w:jc w:val="center"/>
-              <w:rPr>
-                <w:rFonts w:ascii="Segoe UI Light" w:hAnsi="Segoe UI Light" w:cs="Segoe UI Light"/>
-                <w:sz w:val="32"/>
-                <w:szCs w:val="32"/>
-              </w:rPr>
-            </w:pPr>
-            <w:r>
-              <w:rPr>
-                <w:rFonts w:ascii="Segoe UI Light" w:hAnsi="Segoe UI Light" w:cs="Segoe UI Light"/>
-                <w:sz w:val="32"/>
-                <w:szCs w:val="32"/>
-              </w:rPr>
-              <w:t>00</w:t>
-            </w:r>
             <w:r>
               <w:rPr>
                 <w:rFonts w:ascii="Segoe UI Light" w:hAnsi="Segoe UI Light" w:cs="Segoe UI Light"/>
@@ -3577,23 +3537,7 @@
                 <w:sz w:val="32"/>
                 <w:szCs w:val="32"/>
               </w:rPr>
-              <w:t>1</w:t>
-            </w:r>
-            <w:r>
-              <w:rPr>
-                <w:rFonts w:ascii="Segoe UI Light" w:hAnsi="Segoe UI Light" w:cs="Segoe UI Light"/>
-                <w:sz w:val="32"/>
-                <w:szCs w:val="32"/>
-              </w:rPr>
-              <w:t>1</w:t>
-            </w:r>
-            <w:r>
-              <w:rPr>
-                <w:rFonts w:ascii="Segoe UI Light" w:hAnsi="Segoe UI Light" w:cs="Segoe UI Light"/>
-                <w:sz w:val="32"/>
-                <w:szCs w:val="32"/>
-              </w:rPr>
-              <w:t>1</w:t>
+              <w:t>11</w:t>
             </w:r>
             <w:r>
               <w:rPr>
@@ -3731,14 +3675,12 @@
                 <w:rFonts w:ascii="Segoe UI Light" w:hAnsi="Segoe UI Light" w:cs="Segoe UI Light"/>
               </w:rPr>
             </w:pPr>
-            <w:proofErr w:type="spellStart"/>
             <w:r>
               <w:rPr>
                 <w:rFonts w:ascii="Segoe UI Light" w:hAnsi="Segoe UI Light" w:cs="Segoe UI Light"/>
               </w:rPr>
               <w:t>RegDs</w:t>
             </w:r>
-            <w:proofErr w:type="spellEnd"/>
           </w:p>
         </w:tc>
         <w:tc>
@@ -3778,14 +3720,12 @@
                 <w:rFonts w:ascii="Segoe UI Light" w:hAnsi="Segoe UI Light" w:cs="Segoe UI Light"/>
               </w:rPr>
             </w:pPr>
-            <w:proofErr w:type="spellStart"/>
             <w:r>
               <w:rPr>
                 <w:rFonts w:ascii="Segoe UI Light" w:hAnsi="Segoe UI Light" w:cs="Segoe UI Light"/>
               </w:rPr>
               <w:t>AluSrc</w:t>
             </w:r>
-            <w:proofErr w:type="spellEnd"/>
           </w:p>
         </w:tc>
         <w:tc>
@@ -3825,14 +3765,12 @@
                 <w:rFonts w:ascii="Segoe UI Light" w:hAnsi="Segoe UI Light" w:cs="Segoe UI Light"/>
               </w:rPr>
             </w:pPr>
-            <w:proofErr w:type="spellStart"/>
             <w:r>
               <w:rPr>
                 <w:rFonts w:ascii="Segoe UI Light" w:hAnsi="Segoe UI Light" w:cs="Segoe UI Light"/>
               </w:rPr>
               <w:t>RgWrite</w:t>
             </w:r>
-            <w:proofErr w:type="spellEnd"/>
           </w:p>
         </w:tc>
         <w:tc>
@@ -3962,14 +3900,12 @@
                 <w:rFonts w:ascii="Segoe UI Light" w:hAnsi="Segoe UI Light" w:cs="Segoe UI Light"/>
               </w:rPr>
             </w:pPr>
-            <w:proofErr w:type="spellStart"/>
             <w:r>
               <w:rPr>
                 <w:rFonts w:ascii="Segoe UI Light" w:hAnsi="Segoe UI Light" w:cs="Segoe UI Light"/>
               </w:rPr>
               <w:t>MemWrite</w:t>
             </w:r>
-            <w:proofErr w:type="spellEnd"/>
           </w:p>
         </w:tc>
         <w:tc>
@@ -4009,14 +3945,12 @@
                 <w:rFonts w:ascii="Segoe UI Light" w:hAnsi="Segoe UI Light" w:cs="Segoe UI Light"/>
               </w:rPr>
             </w:pPr>
-            <w:proofErr w:type="spellStart"/>
             <w:r>
               <w:rPr>
                 <w:rFonts w:ascii="Segoe UI Light" w:hAnsi="Segoe UI Light" w:cs="Segoe UI Light"/>
               </w:rPr>
               <w:t>MemRead</w:t>
             </w:r>
-            <w:proofErr w:type="spellEnd"/>
           </w:p>
         </w:tc>
         <w:tc>
@@ -4056,14 +3990,12 @@
                 <w:rFonts w:ascii="Segoe UI Light" w:hAnsi="Segoe UI Light" w:cs="Segoe UI Light"/>
               </w:rPr>
             </w:pPr>
-            <w:proofErr w:type="spellStart"/>
             <w:r>
               <w:rPr>
                 <w:rFonts w:ascii="Segoe UI Light" w:hAnsi="Segoe UI Light" w:cs="Segoe UI Light"/>
               </w:rPr>
               <w:t>MemToReg</w:t>
             </w:r>
-            <w:proofErr w:type="spellEnd"/>
           </w:p>
         </w:tc>
         <w:tc>
@@ -4103,14 +4035,12 @@
                 <w:rFonts w:ascii="Segoe UI Light" w:hAnsi="Segoe UI Light" w:cs="Segoe UI Light"/>
               </w:rPr>
             </w:pPr>
-            <w:proofErr w:type="spellStart"/>
             <w:r>
               <w:rPr>
                 <w:rFonts w:ascii="Segoe UI Light" w:hAnsi="Segoe UI Light" w:cs="Segoe UI Light"/>
               </w:rPr>
               <w:t>ExOp</w:t>
             </w:r>
-            <w:proofErr w:type="spellEnd"/>
           </w:p>
         </w:tc>
         <w:tc>
@@ -4160,8 +4090,13 @@
         <w:tblLook w:val="04A0" w:firstRow="1" w:lastRow="0" w:firstColumn="1" w:lastColumn="0" w:noHBand="0" w:noVBand="1"/>
       </w:tblPr>
       <w:tblGrid>
-        <w:gridCol w:w="1525"/>
-        <w:gridCol w:w="7825"/>
+        <w:gridCol w:w="1319"/>
+        <w:gridCol w:w="1416"/>
+        <w:gridCol w:w="1323"/>
+        <w:gridCol w:w="1323"/>
+        <w:gridCol w:w="1323"/>
+        <w:gridCol w:w="1323"/>
+        <w:gridCol w:w="1323"/>
       </w:tblGrid>
       <w:tr>
         <w:trPr>
@@ -4169,7 +4104,7 @@
         </w:trPr>
         <w:tc>
           <w:tcPr>
-            <w:tcW w:w="1525" w:type="dxa"/>
+            <w:tcW w:w="1319" w:type="dxa"/>
             <w:vAlign w:val="center"/>
           </w:tcPr>
           <w:p>
@@ -4189,15 +4124,85 @@
         </w:tc>
         <w:tc>
           <w:tcPr>
-            <w:tcW w:w="7825" w:type="dxa"/>
-            <w:vAlign w:val="center"/>
-          </w:tcPr>
-          <w:p>
-            <w:pPr>
-              <w:jc w:val="center"/>
-            </w:pPr>
-            <w:r>
-              <w:t>I-Type</w:t>
+            <w:tcW w:w="1416" w:type="dxa"/>
+            <w:vAlign w:val="center"/>
+          </w:tcPr>
+          <w:p>
+            <w:pPr>
+              <w:jc w:val="center"/>
+            </w:pPr>
+            <w:r>
+              <w:t>addi</w:t>
+            </w:r>
+          </w:p>
+        </w:tc>
+        <w:tc>
+          <w:tcPr>
+            <w:tcW w:w="1323" w:type="dxa"/>
+            <w:vAlign w:val="center"/>
+          </w:tcPr>
+          <w:p>
+            <w:pPr>
+              <w:jc w:val="center"/>
+            </w:pPr>
+            <w:r>
+              <w:t>subi</w:t>
+            </w:r>
+          </w:p>
+        </w:tc>
+        <w:tc>
+          <w:tcPr>
+            <w:tcW w:w="1323" w:type="dxa"/>
+            <w:vAlign w:val="center"/>
+          </w:tcPr>
+          <w:p>
+            <w:pPr>
+              <w:jc w:val="center"/>
+            </w:pPr>
+            <w:r>
+              <w:t>muli</w:t>
+            </w:r>
+          </w:p>
+        </w:tc>
+        <w:tc>
+          <w:tcPr>
+            <w:tcW w:w="1323" w:type="dxa"/>
+            <w:vAlign w:val="center"/>
+          </w:tcPr>
+          <w:p>
+            <w:pPr>
+              <w:jc w:val="center"/>
+            </w:pPr>
+            <w:r>
+              <w:t>divi</w:t>
+            </w:r>
+          </w:p>
+        </w:tc>
+        <w:tc>
+          <w:tcPr>
+            <w:tcW w:w="1323" w:type="dxa"/>
+            <w:vAlign w:val="center"/>
+          </w:tcPr>
+          <w:p>
+            <w:pPr>
+              <w:jc w:val="center"/>
+            </w:pPr>
+            <w:r>
+              <w:t>ori</w:t>
+            </w:r>
+          </w:p>
+        </w:tc>
+        <w:tc>
+          <w:tcPr>
+            <w:tcW w:w="1323" w:type="dxa"/>
+            <w:vAlign w:val="center"/>
+          </w:tcPr>
+          <w:p>
+            <w:pPr>
+              <w:jc w:val="center"/>
+            </w:pPr>
+            <w:r>
+              <w:t>andi</w:t>
             </w:r>
           </w:p>
         </w:tc>
@@ -4208,29 +4213,127 @@
         </w:trPr>
         <w:tc>
           <w:tcPr>
-            <w:tcW w:w="1525" w:type="dxa"/>
-            <w:vAlign w:val="center"/>
-          </w:tcPr>
-          <w:p>
-            <w:pPr>
-              <w:jc w:val="center"/>
-              <w:rPr>
-                <w:rFonts w:ascii="Segoe UI Light" w:hAnsi="Segoe UI Light" w:cs="Segoe UI Light"/>
-              </w:rPr>
-            </w:pPr>
-            <w:proofErr w:type="spellStart"/>
+            <w:tcW w:w="1319" w:type="dxa"/>
+            <w:vAlign w:val="center"/>
+          </w:tcPr>
+          <w:p>
+            <w:pPr>
+              <w:jc w:val="center"/>
+              <w:rPr>
+                <w:rFonts w:ascii="Segoe UI Light" w:hAnsi="Segoe UI Light" w:cs="Segoe UI Light"/>
+              </w:rPr>
+            </w:pPr>
             <w:r>
               <w:rPr>
                 <w:rFonts w:ascii="Segoe UI Light" w:hAnsi="Segoe UI Light" w:cs="Segoe UI Light"/>
               </w:rPr>
               <w:t>RegDs</w:t>
             </w:r>
-            <w:proofErr w:type="spellEnd"/>
-          </w:p>
-        </w:tc>
-        <w:tc>
-          <w:tcPr>
-            <w:tcW w:w="7825" w:type="dxa"/>
+          </w:p>
+        </w:tc>
+        <w:tc>
+          <w:tcPr>
+            <w:tcW w:w="1416" w:type="dxa"/>
+            <w:vAlign w:val="center"/>
+          </w:tcPr>
+          <w:p>
+            <w:pPr>
+              <w:jc w:val="center"/>
+              <w:rPr>
+                <w:rFonts w:ascii="Segoe UI Light" w:hAnsi="Segoe UI Light" w:cs="Segoe UI Light"/>
+              </w:rPr>
+            </w:pPr>
+            <w:r>
+              <w:rPr>
+                <w:rFonts w:ascii="Segoe UI Light" w:hAnsi="Segoe UI Light" w:cs="Segoe UI Light"/>
+              </w:rPr>
+              <w:t>0</w:t>
+            </w:r>
+          </w:p>
+        </w:tc>
+        <w:tc>
+          <w:tcPr>
+            <w:tcW w:w="1323" w:type="dxa"/>
+            <w:vAlign w:val="center"/>
+          </w:tcPr>
+          <w:p>
+            <w:pPr>
+              <w:jc w:val="center"/>
+              <w:rPr>
+                <w:rFonts w:ascii="Segoe UI Light" w:hAnsi="Segoe UI Light" w:cs="Segoe UI Light"/>
+              </w:rPr>
+            </w:pPr>
+            <w:r>
+              <w:rPr>
+                <w:rFonts w:ascii="Segoe UI Light" w:hAnsi="Segoe UI Light" w:cs="Segoe UI Light"/>
+              </w:rPr>
+              <w:t>0</w:t>
+            </w:r>
+          </w:p>
+        </w:tc>
+        <w:tc>
+          <w:tcPr>
+            <w:tcW w:w="1323" w:type="dxa"/>
+            <w:vAlign w:val="center"/>
+          </w:tcPr>
+          <w:p>
+            <w:pPr>
+              <w:jc w:val="center"/>
+              <w:rPr>
+                <w:rFonts w:ascii="Segoe UI Light" w:hAnsi="Segoe UI Light" w:cs="Segoe UI Light"/>
+              </w:rPr>
+            </w:pPr>
+            <w:r>
+              <w:rPr>
+                <w:rFonts w:ascii="Segoe UI Light" w:hAnsi="Segoe UI Light" w:cs="Segoe UI Light"/>
+              </w:rPr>
+              <w:t>0</w:t>
+            </w:r>
+          </w:p>
+        </w:tc>
+        <w:tc>
+          <w:tcPr>
+            <w:tcW w:w="1323" w:type="dxa"/>
+            <w:vAlign w:val="center"/>
+          </w:tcPr>
+          <w:p>
+            <w:pPr>
+              <w:jc w:val="center"/>
+              <w:rPr>
+                <w:rFonts w:ascii="Segoe UI Light" w:hAnsi="Segoe UI Light" w:cs="Segoe UI Light"/>
+              </w:rPr>
+            </w:pPr>
+            <w:r>
+              <w:rPr>
+                <w:rFonts w:ascii="Segoe UI Light" w:hAnsi="Segoe UI Light" w:cs="Segoe UI Light"/>
+              </w:rPr>
+              <w:t>0</w:t>
+            </w:r>
+          </w:p>
+        </w:tc>
+        <w:tc>
+          <w:tcPr>
+            <w:tcW w:w="1323" w:type="dxa"/>
+            <w:vAlign w:val="center"/>
+          </w:tcPr>
+          <w:p>
+            <w:pPr>
+              <w:jc w:val="center"/>
+              <w:rPr>
+                <w:rFonts w:ascii="Segoe UI Light" w:hAnsi="Segoe UI Light" w:cs="Segoe UI Light"/>
+              </w:rPr>
+            </w:pPr>
+            <w:r>
+              <w:rPr>
+                <w:rFonts w:ascii="Segoe UI Light" w:hAnsi="Segoe UI Light" w:cs="Segoe UI Light"/>
+              </w:rPr>
+              <w:t>0</w:t>
+            </w:r>
+          </w:p>
+        </w:tc>
+        <w:tc>
+          <w:tcPr>
+            <w:tcW w:w="1323" w:type="dxa"/>
             <w:vAlign w:val="center"/>
           </w:tcPr>
           <w:p>
@@ -4255,29 +4358,127 @@
         </w:trPr>
         <w:tc>
           <w:tcPr>
-            <w:tcW w:w="1525" w:type="dxa"/>
-            <w:vAlign w:val="center"/>
-          </w:tcPr>
-          <w:p>
-            <w:pPr>
-              <w:jc w:val="center"/>
-              <w:rPr>
-                <w:rFonts w:ascii="Segoe UI Light" w:hAnsi="Segoe UI Light" w:cs="Segoe UI Light"/>
-              </w:rPr>
-            </w:pPr>
-            <w:proofErr w:type="spellStart"/>
+            <w:tcW w:w="1319" w:type="dxa"/>
+            <w:vAlign w:val="center"/>
+          </w:tcPr>
+          <w:p>
+            <w:pPr>
+              <w:jc w:val="center"/>
+              <w:rPr>
+                <w:rFonts w:ascii="Segoe UI Light" w:hAnsi="Segoe UI Light" w:cs="Segoe UI Light"/>
+              </w:rPr>
+            </w:pPr>
             <w:r>
               <w:rPr>
                 <w:rFonts w:ascii="Segoe UI Light" w:hAnsi="Segoe UI Light" w:cs="Segoe UI Light"/>
               </w:rPr>
               <w:t>AluSrc</w:t>
             </w:r>
-            <w:proofErr w:type="spellEnd"/>
-          </w:p>
-        </w:tc>
-        <w:tc>
-          <w:tcPr>
-            <w:tcW w:w="7825" w:type="dxa"/>
+          </w:p>
+        </w:tc>
+        <w:tc>
+          <w:tcPr>
+            <w:tcW w:w="1416" w:type="dxa"/>
+            <w:vAlign w:val="center"/>
+          </w:tcPr>
+          <w:p>
+            <w:pPr>
+              <w:jc w:val="center"/>
+              <w:rPr>
+                <w:rFonts w:ascii="Segoe UI Light" w:hAnsi="Segoe UI Light" w:cs="Segoe UI Light"/>
+              </w:rPr>
+            </w:pPr>
+            <w:r>
+              <w:rPr>
+                <w:rFonts w:ascii="Segoe UI Light" w:hAnsi="Segoe UI Light" w:cs="Segoe UI Light"/>
+              </w:rPr>
+              <w:t>1</w:t>
+            </w:r>
+          </w:p>
+        </w:tc>
+        <w:tc>
+          <w:tcPr>
+            <w:tcW w:w="1323" w:type="dxa"/>
+            <w:vAlign w:val="center"/>
+          </w:tcPr>
+          <w:p>
+            <w:pPr>
+              <w:jc w:val="center"/>
+              <w:rPr>
+                <w:rFonts w:ascii="Segoe UI Light" w:hAnsi="Segoe UI Light" w:cs="Segoe UI Light"/>
+              </w:rPr>
+            </w:pPr>
+            <w:r>
+              <w:rPr>
+                <w:rFonts w:ascii="Segoe UI Light" w:hAnsi="Segoe UI Light" w:cs="Segoe UI Light"/>
+              </w:rPr>
+              <w:t>1</w:t>
+            </w:r>
+          </w:p>
+        </w:tc>
+        <w:tc>
+          <w:tcPr>
+            <w:tcW w:w="1323" w:type="dxa"/>
+            <w:vAlign w:val="center"/>
+          </w:tcPr>
+          <w:p>
+            <w:pPr>
+              <w:jc w:val="center"/>
+              <w:rPr>
+                <w:rFonts w:ascii="Segoe UI Light" w:hAnsi="Segoe UI Light" w:cs="Segoe UI Light"/>
+              </w:rPr>
+            </w:pPr>
+            <w:r>
+              <w:rPr>
+                <w:rFonts w:ascii="Segoe UI Light" w:hAnsi="Segoe UI Light" w:cs="Segoe UI Light"/>
+              </w:rPr>
+              <w:t>1</w:t>
+            </w:r>
+          </w:p>
+        </w:tc>
+        <w:tc>
+          <w:tcPr>
+            <w:tcW w:w="1323" w:type="dxa"/>
+            <w:vAlign w:val="center"/>
+          </w:tcPr>
+          <w:p>
+            <w:pPr>
+              <w:jc w:val="center"/>
+              <w:rPr>
+                <w:rFonts w:ascii="Segoe UI Light" w:hAnsi="Segoe UI Light" w:cs="Segoe UI Light"/>
+              </w:rPr>
+            </w:pPr>
+            <w:r>
+              <w:rPr>
+                <w:rFonts w:ascii="Segoe UI Light" w:hAnsi="Segoe UI Light" w:cs="Segoe UI Light"/>
+              </w:rPr>
+              <w:t>1</w:t>
+            </w:r>
+          </w:p>
+        </w:tc>
+        <w:tc>
+          <w:tcPr>
+            <w:tcW w:w="1323" w:type="dxa"/>
+            <w:vAlign w:val="center"/>
+          </w:tcPr>
+          <w:p>
+            <w:pPr>
+              <w:jc w:val="center"/>
+              <w:rPr>
+                <w:rFonts w:ascii="Segoe UI Light" w:hAnsi="Segoe UI Light" w:cs="Segoe UI Light"/>
+              </w:rPr>
+            </w:pPr>
+            <w:r>
+              <w:rPr>
+                <w:rFonts w:ascii="Segoe UI Light" w:hAnsi="Segoe UI Light" w:cs="Segoe UI Light"/>
+              </w:rPr>
+              <w:t>1</w:t>
+            </w:r>
+          </w:p>
+        </w:tc>
+        <w:tc>
+          <w:tcPr>
+            <w:tcW w:w="1323" w:type="dxa"/>
             <w:vAlign w:val="center"/>
           </w:tcPr>
           <w:p>
@@ -4302,29 +4503,127 @@
         </w:trPr>
         <w:tc>
           <w:tcPr>
-            <w:tcW w:w="1525" w:type="dxa"/>
-            <w:vAlign w:val="center"/>
-          </w:tcPr>
-          <w:p>
-            <w:pPr>
-              <w:jc w:val="center"/>
-              <w:rPr>
-                <w:rFonts w:ascii="Segoe UI Light" w:hAnsi="Segoe UI Light" w:cs="Segoe UI Light"/>
-              </w:rPr>
-            </w:pPr>
-            <w:proofErr w:type="spellStart"/>
+            <w:tcW w:w="1319" w:type="dxa"/>
+            <w:vAlign w:val="center"/>
+          </w:tcPr>
+          <w:p>
+            <w:pPr>
+              <w:jc w:val="center"/>
+              <w:rPr>
+                <w:rFonts w:ascii="Segoe UI Light" w:hAnsi="Segoe UI Light" w:cs="Segoe UI Light"/>
+              </w:rPr>
+            </w:pPr>
             <w:r>
               <w:rPr>
                 <w:rFonts w:ascii="Segoe UI Light" w:hAnsi="Segoe UI Light" w:cs="Segoe UI Light"/>
               </w:rPr>
               <w:t>RgWrite</w:t>
             </w:r>
-            <w:proofErr w:type="spellEnd"/>
-          </w:p>
-        </w:tc>
-        <w:tc>
-          <w:tcPr>
-            <w:tcW w:w="7825" w:type="dxa"/>
+          </w:p>
+        </w:tc>
+        <w:tc>
+          <w:tcPr>
+            <w:tcW w:w="1416" w:type="dxa"/>
+            <w:vAlign w:val="center"/>
+          </w:tcPr>
+          <w:p>
+            <w:pPr>
+              <w:jc w:val="center"/>
+              <w:rPr>
+                <w:rFonts w:ascii="Segoe UI Light" w:hAnsi="Segoe UI Light" w:cs="Segoe UI Light"/>
+              </w:rPr>
+            </w:pPr>
+            <w:r>
+              <w:rPr>
+                <w:rFonts w:ascii="Segoe UI Light" w:hAnsi="Segoe UI Light" w:cs="Segoe UI Light"/>
+              </w:rPr>
+              <w:t>1</w:t>
+            </w:r>
+          </w:p>
+        </w:tc>
+        <w:tc>
+          <w:tcPr>
+            <w:tcW w:w="1323" w:type="dxa"/>
+            <w:vAlign w:val="center"/>
+          </w:tcPr>
+          <w:p>
+            <w:pPr>
+              <w:jc w:val="center"/>
+              <w:rPr>
+                <w:rFonts w:ascii="Segoe UI Light" w:hAnsi="Segoe UI Light" w:cs="Segoe UI Light"/>
+              </w:rPr>
+            </w:pPr>
+            <w:r>
+              <w:rPr>
+                <w:rFonts w:ascii="Segoe UI Light" w:hAnsi="Segoe UI Light" w:cs="Segoe UI Light"/>
+              </w:rPr>
+              <w:t>1</w:t>
+            </w:r>
+          </w:p>
+        </w:tc>
+        <w:tc>
+          <w:tcPr>
+            <w:tcW w:w="1323" w:type="dxa"/>
+            <w:vAlign w:val="center"/>
+          </w:tcPr>
+          <w:p>
+            <w:pPr>
+              <w:jc w:val="center"/>
+              <w:rPr>
+                <w:rFonts w:ascii="Segoe UI Light" w:hAnsi="Segoe UI Light" w:cs="Segoe UI Light"/>
+              </w:rPr>
+            </w:pPr>
+            <w:r>
+              <w:rPr>
+                <w:rFonts w:ascii="Segoe UI Light" w:hAnsi="Segoe UI Light" w:cs="Segoe UI Light"/>
+              </w:rPr>
+              <w:t>1</w:t>
+            </w:r>
+          </w:p>
+        </w:tc>
+        <w:tc>
+          <w:tcPr>
+            <w:tcW w:w="1323" w:type="dxa"/>
+            <w:vAlign w:val="center"/>
+          </w:tcPr>
+          <w:p>
+            <w:pPr>
+              <w:jc w:val="center"/>
+              <w:rPr>
+                <w:rFonts w:ascii="Segoe UI Light" w:hAnsi="Segoe UI Light" w:cs="Segoe UI Light"/>
+              </w:rPr>
+            </w:pPr>
+            <w:r>
+              <w:rPr>
+                <w:rFonts w:ascii="Segoe UI Light" w:hAnsi="Segoe UI Light" w:cs="Segoe UI Light"/>
+              </w:rPr>
+              <w:t>1</w:t>
+            </w:r>
+          </w:p>
+        </w:tc>
+        <w:tc>
+          <w:tcPr>
+            <w:tcW w:w="1323" w:type="dxa"/>
+            <w:vAlign w:val="center"/>
+          </w:tcPr>
+          <w:p>
+            <w:pPr>
+              <w:jc w:val="center"/>
+              <w:rPr>
+                <w:rFonts w:ascii="Segoe UI Light" w:hAnsi="Segoe UI Light" w:cs="Segoe UI Light"/>
+              </w:rPr>
+            </w:pPr>
+            <w:r>
+              <w:rPr>
+                <w:rFonts w:ascii="Segoe UI Light" w:hAnsi="Segoe UI Light" w:cs="Segoe UI Light"/>
+              </w:rPr>
+              <w:t>1</w:t>
+            </w:r>
+          </w:p>
+        </w:tc>
+        <w:tc>
+          <w:tcPr>
+            <w:tcW w:w="1323" w:type="dxa"/>
             <w:vAlign w:val="center"/>
           </w:tcPr>
           <w:p>
@@ -4349,7 +4648,7 @@
         </w:trPr>
         <w:tc>
           <w:tcPr>
-            <w:tcW w:w="1525" w:type="dxa"/>
+            <w:tcW w:w="1319" w:type="dxa"/>
             <w:vAlign w:val="center"/>
           </w:tcPr>
           <w:p>
@@ -4369,7 +4668,107 @@
         </w:tc>
         <w:tc>
           <w:tcPr>
-            <w:tcW w:w="7825" w:type="dxa"/>
+            <w:tcW w:w="1416" w:type="dxa"/>
+            <w:vAlign w:val="center"/>
+          </w:tcPr>
+          <w:p>
+            <w:pPr>
+              <w:jc w:val="center"/>
+              <w:rPr>
+                <w:rFonts w:ascii="Segoe UI Light" w:hAnsi="Segoe UI Light" w:cs="Segoe UI Light"/>
+              </w:rPr>
+            </w:pPr>
+            <w:r>
+              <w:rPr>
+                <w:rFonts w:ascii="Segoe UI Light" w:hAnsi="Segoe UI Light" w:cs="Segoe UI Light"/>
+              </w:rPr>
+              <w:t>0</w:t>
+            </w:r>
+          </w:p>
+        </w:tc>
+        <w:tc>
+          <w:tcPr>
+            <w:tcW w:w="1323" w:type="dxa"/>
+            <w:vAlign w:val="center"/>
+          </w:tcPr>
+          <w:p>
+            <w:pPr>
+              <w:jc w:val="center"/>
+              <w:rPr>
+                <w:rFonts w:ascii="Segoe UI Light" w:hAnsi="Segoe UI Light" w:cs="Segoe UI Light"/>
+              </w:rPr>
+            </w:pPr>
+            <w:r>
+              <w:rPr>
+                <w:rFonts w:ascii="Segoe UI Light" w:hAnsi="Segoe UI Light" w:cs="Segoe UI Light"/>
+              </w:rPr>
+              <w:t>0</w:t>
+            </w:r>
+          </w:p>
+        </w:tc>
+        <w:tc>
+          <w:tcPr>
+            <w:tcW w:w="1323" w:type="dxa"/>
+            <w:vAlign w:val="center"/>
+          </w:tcPr>
+          <w:p>
+            <w:pPr>
+              <w:jc w:val="center"/>
+              <w:rPr>
+                <w:rFonts w:ascii="Segoe UI Light" w:hAnsi="Segoe UI Light" w:cs="Segoe UI Light"/>
+              </w:rPr>
+            </w:pPr>
+            <w:r>
+              <w:rPr>
+                <w:rFonts w:ascii="Segoe UI Light" w:hAnsi="Segoe UI Light" w:cs="Segoe UI Light"/>
+              </w:rPr>
+              <w:t>0</w:t>
+            </w:r>
+          </w:p>
+        </w:tc>
+        <w:tc>
+          <w:tcPr>
+            <w:tcW w:w="1323" w:type="dxa"/>
+            <w:vAlign w:val="center"/>
+          </w:tcPr>
+          <w:p>
+            <w:pPr>
+              <w:jc w:val="center"/>
+              <w:rPr>
+                <w:rFonts w:ascii="Segoe UI Light" w:hAnsi="Segoe UI Light" w:cs="Segoe UI Light"/>
+              </w:rPr>
+            </w:pPr>
+            <w:r>
+              <w:rPr>
+                <w:rFonts w:ascii="Segoe UI Light" w:hAnsi="Segoe UI Light" w:cs="Segoe UI Light"/>
+              </w:rPr>
+              <w:t>0</w:t>
+            </w:r>
+          </w:p>
+        </w:tc>
+        <w:tc>
+          <w:tcPr>
+            <w:tcW w:w="1323" w:type="dxa"/>
+            <w:vAlign w:val="center"/>
+          </w:tcPr>
+          <w:p>
+            <w:pPr>
+              <w:jc w:val="center"/>
+              <w:rPr>
+                <w:rFonts w:ascii="Segoe UI Light" w:hAnsi="Segoe UI Light" w:cs="Segoe UI Light"/>
+              </w:rPr>
+            </w:pPr>
+            <w:r>
+              <w:rPr>
+                <w:rFonts w:ascii="Segoe UI Light" w:hAnsi="Segoe UI Light" w:cs="Segoe UI Light"/>
+              </w:rPr>
+              <w:t>0</w:t>
+            </w:r>
+          </w:p>
+        </w:tc>
+        <w:tc>
+          <w:tcPr>
+            <w:tcW w:w="1323" w:type="dxa"/>
             <w:vAlign w:val="center"/>
           </w:tcPr>
           <w:p>
@@ -4394,7 +4793,7 @@
         </w:trPr>
         <w:tc>
           <w:tcPr>
-            <w:tcW w:w="1525" w:type="dxa"/>
+            <w:tcW w:w="1319" w:type="dxa"/>
             <w:vAlign w:val="center"/>
           </w:tcPr>
           <w:p>
@@ -4414,7 +4813,107 @@
         </w:tc>
         <w:tc>
           <w:tcPr>
-            <w:tcW w:w="7825" w:type="dxa"/>
+            <w:tcW w:w="1416" w:type="dxa"/>
+            <w:vAlign w:val="center"/>
+          </w:tcPr>
+          <w:p>
+            <w:pPr>
+              <w:jc w:val="center"/>
+              <w:rPr>
+                <w:rFonts w:ascii="Segoe UI Light" w:hAnsi="Segoe UI Light" w:cs="Segoe UI Light"/>
+              </w:rPr>
+            </w:pPr>
+            <w:r>
+              <w:rPr>
+                <w:rFonts w:ascii="Segoe UI Light" w:hAnsi="Segoe UI Light" w:cs="Segoe UI Light"/>
+              </w:rPr>
+              <w:t>0</w:t>
+            </w:r>
+          </w:p>
+        </w:tc>
+        <w:tc>
+          <w:tcPr>
+            <w:tcW w:w="1323" w:type="dxa"/>
+            <w:vAlign w:val="center"/>
+          </w:tcPr>
+          <w:p>
+            <w:pPr>
+              <w:jc w:val="center"/>
+              <w:rPr>
+                <w:rFonts w:ascii="Segoe UI Light" w:hAnsi="Segoe UI Light" w:cs="Segoe UI Light"/>
+              </w:rPr>
+            </w:pPr>
+            <w:r>
+              <w:rPr>
+                <w:rFonts w:ascii="Segoe UI Light" w:hAnsi="Segoe UI Light" w:cs="Segoe UI Light"/>
+              </w:rPr>
+              <w:t>0</w:t>
+            </w:r>
+          </w:p>
+        </w:tc>
+        <w:tc>
+          <w:tcPr>
+            <w:tcW w:w="1323" w:type="dxa"/>
+            <w:vAlign w:val="center"/>
+          </w:tcPr>
+          <w:p>
+            <w:pPr>
+              <w:jc w:val="center"/>
+              <w:rPr>
+                <w:rFonts w:ascii="Segoe UI Light" w:hAnsi="Segoe UI Light" w:cs="Segoe UI Light"/>
+              </w:rPr>
+            </w:pPr>
+            <w:r>
+              <w:rPr>
+                <w:rFonts w:ascii="Segoe UI Light" w:hAnsi="Segoe UI Light" w:cs="Segoe UI Light"/>
+              </w:rPr>
+              <w:t>0</w:t>
+            </w:r>
+          </w:p>
+        </w:tc>
+        <w:tc>
+          <w:tcPr>
+            <w:tcW w:w="1323" w:type="dxa"/>
+            <w:vAlign w:val="center"/>
+          </w:tcPr>
+          <w:p>
+            <w:pPr>
+              <w:jc w:val="center"/>
+              <w:rPr>
+                <w:rFonts w:ascii="Segoe UI Light" w:hAnsi="Segoe UI Light" w:cs="Segoe UI Light"/>
+              </w:rPr>
+            </w:pPr>
+            <w:r>
+              <w:rPr>
+                <w:rFonts w:ascii="Segoe UI Light" w:hAnsi="Segoe UI Light" w:cs="Segoe UI Light"/>
+              </w:rPr>
+              <w:t>0</w:t>
+            </w:r>
+          </w:p>
+        </w:tc>
+        <w:tc>
+          <w:tcPr>
+            <w:tcW w:w="1323" w:type="dxa"/>
+            <w:vAlign w:val="center"/>
+          </w:tcPr>
+          <w:p>
+            <w:pPr>
+              <w:jc w:val="center"/>
+              <w:rPr>
+                <w:rFonts w:ascii="Segoe UI Light" w:hAnsi="Segoe UI Light" w:cs="Segoe UI Light"/>
+              </w:rPr>
+            </w:pPr>
+            <w:r>
+              <w:rPr>
+                <w:rFonts w:ascii="Segoe UI Light" w:hAnsi="Segoe UI Light" w:cs="Segoe UI Light"/>
+              </w:rPr>
+              <w:t>0</w:t>
+            </w:r>
+          </w:p>
+        </w:tc>
+        <w:tc>
+          <w:tcPr>
+            <w:tcW w:w="1323" w:type="dxa"/>
             <w:vAlign w:val="center"/>
           </w:tcPr>
           <w:p>
@@ -4439,29 +4938,127 @@
         </w:trPr>
         <w:tc>
           <w:tcPr>
-            <w:tcW w:w="1525" w:type="dxa"/>
-            <w:vAlign w:val="center"/>
-          </w:tcPr>
-          <w:p>
-            <w:pPr>
-              <w:jc w:val="center"/>
-              <w:rPr>
-                <w:rFonts w:ascii="Segoe UI Light" w:hAnsi="Segoe UI Light" w:cs="Segoe UI Light"/>
-              </w:rPr>
-            </w:pPr>
-            <w:proofErr w:type="spellStart"/>
+            <w:tcW w:w="1319" w:type="dxa"/>
+            <w:vAlign w:val="center"/>
+          </w:tcPr>
+          <w:p>
+            <w:pPr>
+              <w:jc w:val="center"/>
+              <w:rPr>
+                <w:rFonts w:ascii="Segoe UI Light" w:hAnsi="Segoe UI Light" w:cs="Segoe UI Light"/>
+              </w:rPr>
+            </w:pPr>
             <w:r>
               <w:rPr>
                 <w:rFonts w:ascii="Segoe UI Light" w:hAnsi="Segoe UI Light" w:cs="Segoe UI Light"/>
               </w:rPr>
               <w:t>MemWrite</w:t>
             </w:r>
-            <w:proofErr w:type="spellEnd"/>
-          </w:p>
-        </w:tc>
-        <w:tc>
-          <w:tcPr>
-            <w:tcW w:w="7825" w:type="dxa"/>
+          </w:p>
+        </w:tc>
+        <w:tc>
+          <w:tcPr>
+            <w:tcW w:w="1416" w:type="dxa"/>
+            <w:vAlign w:val="center"/>
+          </w:tcPr>
+          <w:p>
+            <w:pPr>
+              <w:jc w:val="center"/>
+              <w:rPr>
+                <w:rFonts w:ascii="Segoe UI Light" w:hAnsi="Segoe UI Light" w:cs="Segoe UI Light"/>
+              </w:rPr>
+            </w:pPr>
+            <w:r>
+              <w:rPr>
+                <w:rFonts w:ascii="Segoe UI Light" w:hAnsi="Segoe UI Light" w:cs="Segoe UI Light"/>
+              </w:rPr>
+              <w:t>0</w:t>
+            </w:r>
+          </w:p>
+        </w:tc>
+        <w:tc>
+          <w:tcPr>
+            <w:tcW w:w="1323" w:type="dxa"/>
+            <w:vAlign w:val="center"/>
+          </w:tcPr>
+          <w:p>
+            <w:pPr>
+              <w:jc w:val="center"/>
+              <w:rPr>
+                <w:rFonts w:ascii="Segoe UI Light" w:hAnsi="Segoe UI Light" w:cs="Segoe UI Light"/>
+              </w:rPr>
+            </w:pPr>
+            <w:r>
+              <w:rPr>
+                <w:rFonts w:ascii="Segoe UI Light" w:hAnsi="Segoe UI Light" w:cs="Segoe UI Light"/>
+              </w:rPr>
+              <w:t>0</w:t>
+            </w:r>
+          </w:p>
+        </w:tc>
+        <w:tc>
+          <w:tcPr>
+            <w:tcW w:w="1323" w:type="dxa"/>
+            <w:vAlign w:val="center"/>
+          </w:tcPr>
+          <w:p>
+            <w:pPr>
+              <w:jc w:val="center"/>
+              <w:rPr>
+                <w:rFonts w:ascii="Segoe UI Light" w:hAnsi="Segoe UI Light" w:cs="Segoe UI Light"/>
+              </w:rPr>
+            </w:pPr>
+            <w:r>
+              <w:rPr>
+                <w:rFonts w:ascii="Segoe UI Light" w:hAnsi="Segoe UI Light" w:cs="Segoe UI Light"/>
+              </w:rPr>
+              <w:t>0</w:t>
+            </w:r>
+          </w:p>
+        </w:tc>
+        <w:tc>
+          <w:tcPr>
+            <w:tcW w:w="1323" w:type="dxa"/>
+            <w:vAlign w:val="center"/>
+          </w:tcPr>
+          <w:p>
+            <w:pPr>
+              <w:jc w:val="center"/>
+              <w:rPr>
+                <w:rFonts w:ascii="Segoe UI Light" w:hAnsi="Segoe UI Light" w:cs="Segoe UI Light"/>
+              </w:rPr>
+            </w:pPr>
+            <w:r>
+              <w:rPr>
+                <w:rFonts w:ascii="Segoe UI Light" w:hAnsi="Segoe UI Light" w:cs="Segoe UI Light"/>
+              </w:rPr>
+              <w:t>0</w:t>
+            </w:r>
+          </w:p>
+        </w:tc>
+        <w:tc>
+          <w:tcPr>
+            <w:tcW w:w="1323" w:type="dxa"/>
+            <w:vAlign w:val="center"/>
+          </w:tcPr>
+          <w:p>
+            <w:pPr>
+              <w:jc w:val="center"/>
+              <w:rPr>
+                <w:rFonts w:ascii="Segoe UI Light" w:hAnsi="Segoe UI Light" w:cs="Segoe UI Light"/>
+              </w:rPr>
+            </w:pPr>
+            <w:r>
+              <w:rPr>
+                <w:rFonts w:ascii="Segoe UI Light" w:hAnsi="Segoe UI Light" w:cs="Segoe UI Light"/>
+              </w:rPr>
+              <w:t>0</w:t>
+            </w:r>
+          </w:p>
+        </w:tc>
+        <w:tc>
+          <w:tcPr>
+            <w:tcW w:w="1323" w:type="dxa"/>
             <w:vAlign w:val="center"/>
           </w:tcPr>
           <w:p>
@@ -4486,29 +5083,127 @@
         </w:trPr>
         <w:tc>
           <w:tcPr>
-            <w:tcW w:w="1525" w:type="dxa"/>
-            <w:vAlign w:val="center"/>
-          </w:tcPr>
-          <w:p>
-            <w:pPr>
-              <w:jc w:val="center"/>
-              <w:rPr>
-                <w:rFonts w:ascii="Segoe UI Light" w:hAnsi="Segoe UI Light" w:cs="Segoe UI Light"/>
-              </w:rPr>
-            </w:pPr>
-            <w:proofErr w:type="spellStart"/>
+            <w:tcW w:w="1319" w:type="dxa"/>
+            <w:vAlign w:val="center"/>
+          </w:tcPr>
+          <w:p>
+            <w:pPr>
+              <w:jc w:val="center"/>
+              <w:rPr>
+                <w:rFonts w:ascii="Segoe UI Light" w:hAnsi="Segoe UI Light" w:cs="Segoe UI Light"/>
+              </w:rPr>
+            </w:pPr>
             <w:r>
               <w:rPr>
                 <w:rFonts w:ascii="Segoe UI Light" w:hAnsi="Segoe UI Light" w:cs="Segoe UI Light"/>
               </w:rPr>
               <w:t>MemToReg</w:t>
             </w:r>
-            <w:proofErr w:type="spellEnd"/>
-          </w:p>
-        </w:tc>
-        <w:tc>
-          <w:tcPr>
-            <w:tcW w:w="7825" w:type="dxa"/>
+          </w:p>
+        </w:tc>
+        <w:tc>
+          <w:tcPr>
+            <w:tcW w:w="1416" w:type="dxa"/>
+            <w:vAlign w:val="center"/>
+          </w:tcPr>
+          <w:p>
+            <w:pPr>
+              <w:jc w:val="center"/>
+              <w:rPr>
+                <w:rFonts w:ascii="Segoe UI Light" w:hAnsi="Segoe UI Light" w:cs="Segoe UI Light"/>
+              </w:rPr>
+            </w:pPr>
+            <w:r>
+              <w:rPr>
+                <w:rFonts w:ascii="Segoe UI Light" w:hAnsi="Segoe UI Light" w:cs="Segoe UI Light"/>
+              </w:rPr>
+              <w:t>0</w:t>
+            </w:r>
+          </w:p>
+        </w:tc>
+        <w:tc>
+          <w:tcPr>
+            <w:tcW w:w="1323" w:type="dxa"/>
+            <w:vAlign w:val="center"/>
+          </w:tcPr>
+          <w:p>
+            <w:pPr>
+              <w:jc w:val="center"/>
+              <w:rPr>
+                <w:rFonts w:ascii="Segoe UI Light" w:hAnsi="Segoe UI Light" w:cs="Segoe UI Light"/>
+              </w:rPr>
+            </w:pPr>
+            <w:r>
+              <w:rPr>
+                <w:rFonts w:ascii="Segoe UI Light" w:hAnsi="Segoe UI Light" w:cs="Segoe UI Light"/>
+              </w:rPr>
+              <w:t>0</w:t>
+            </w:r>
+          </w:p>
+        </w:tc>
+        <w:tc>
+          <w:tcPr>
+            <w:tcW w:w="1323" w:type="dxa"/>
+            <w:vAlign w:val="center"/>
+          </w:tcPr>
+          <w:p>
+            <w:pPr>
+              <w:jc w:val="center"/>
+              <w:rPr>
+                <w:rFonts w:ascii="Segoe UI Light" w:hAnsi="Segoe UI Light" w:cs="Segoe UI Light"/>
+              </w:rPr>
+            </w:pPr>
+            <w:r>
+              <w:rPr>
+                <w:rFonts w:ascii="Segoe UI Light" w:hAnsi="Segoe UI Light" w:cs="Segoe UI Light"/>
+              </w:rPr>
+              <w:t>0</w:t>
+            </w:r>
+          </w:p>
+        </w:tc>
+        <w:tc>
+          <w:tcPr>
+            <w:tcW w:w="1323" w:type="dxa"/>
+            <w:vAlign w:val="center"/>
+          </w:tcPr>
+          <w:p>
+            <w:pPr>
+              <w:jc w:val="center"/>
+              <w:rPr>
+                <w:rFonts w:ascii="Segoe UI Light" w:hAnsi="Segoe UI Light" w:cs="Segoe UI Light"/>
+              </w:rPr>
+            </w:pPr>
+            <w:r>
+              <w:rPr>
+                <w:rFonts w:ascii="Segoe UI Light" w:hAnsi="Segoe UI Light" w:cs="Segoe UI Light"/>
+              </w:rPr>
+              <w:t>0</w:t>
+            </w:r>
+          </w:p>
+        </w:tc>
+        <w:tc>
+          <w:tcPr>
+            <w:tcW w:w="1323" w:type="dxa"/>
+            <w:vAlign w:val="center"/>
+          </w:tcPr>
+          <w:p>
+            <w:pPr>
+              <w:jc w:val="center"/>
+              <w:rPr>
+                <w:rFonts w:ascii="Segoe UI Light" w:hAnsi="Segoe UI Light" w:cs="Segoe UI Light"/>
+              </w:rPr>
+            </w:pPr>
+            <w:r>
+              <w:rPr>
+                <w:rFonts w:ascii="Segoe UI Light" w:hAnsi="Segoe UI Light" w:cs="Segoe UI Light"/>
+              </w:rPr>
+              <w:t>0</w:t>
+            </w:r>
+          </w:p>
+        </w:tc>
+        <w:tc>
+          <w:tcPr>
+            <w:tcW w:w="1323" w:type="dxa"/>
             <w:vAlign w:val="center"/>
           </w:tcPr>
           <w:p>
@@ -4533,29 +5228,27 @@
         </w:trPr>
         <w:tc>
           <w:tcPr>
-            <w:tcW w:w="1525" w:type="dxa"/>
-            <w:vAlign w:val="center"/>
-          </w:tcPr>
-          <w:p>
-            <w:pPr>
-              <w:jc w:val="center"/>
-              <w:rPr>
-                <w:rFonts w:ascii="Segoe UI Light" w:hAnsi="Segoe UI Light" w:cs="Segoe UI Light"/>
-              </w:rPr>
-            </w:pPr>
-            <w:proofErr w:type="spellStart"/>
+            <w:tcW w:w="1319" w:type="dxa"/>
+            <w:vAlign w:val="center"/>
+          </w:tcPr>
+          <w:p>
+            <w:pPr>
+              <w:jc w:val="center"/>
+              <w:rPr>
+                <w:rFonts w:ascii="Segoe UI Light" w:hAnsi="Segoe UI Light" w:cs="Segoe UI Light"/>
+              </w:rPr>
+            </w:pPr>
             <w:r>
               <w:rPr>
                 <w:rFonts w:ascii="Segoe UI Light" w:hAnsi="Segoe UI Light" w:cs="Segoe UI Light"/>
               </w:rPr>
               <w:t>ExOp</w:t>
             </w:r>
-            <w:proofErr w:type="spellEnd"/>
-          </w:p>
-        </w:tc>
-        <w:tc>
-          <w:tcPr>
-            <w:tcW w:w="7825" w:type="dxa"/>
+          </w:p>
+        </w:tc>
+        <w:tc>
+          <w:tcPr>
+            <w:tcW w:w="1416" w:type="dxa"/>
             <w:vAlign w:val="center"/>
           </w:tcPr>
           <w:p>
@@ -4570,6 +5263,303 @@
                 <w:rFonts w:ascii="Segoe UI Light" w:hAnsi="Segoe UI Light" w:cs="Segoe UI Light"/>
               </w:rPr>
               <w:t>0</w:t>
+            </w:r>
+          </w:p>
+        </w:tc>
+        <w:tc>
+          <w:tcPr>
+            <w:tcW w:w="1323" w:type="dxa"/>
+            <w:vAlign w:val="center"/>
+          </w:tcPr>
+          <w:p>
+            <w:pPr>
+              <w:jc w:val="center"/>
+              <w:rPr>
+                <w:rFonts w:ascii="Segoe UI Light" w:hAnsi="Segoe UI Light" w:cs="Segoe UI Light"/>
+              </w:rPr>
+            </w:pPr>
+            <w:r>
+              <w:rPr>
+                <w:rFonts w:ascii="Segoe UI Light" w:hAnsi="Segoe UI Light" w:cs="Segoe UI Light"/>
+              </w:rPr>
+              <w:t>0</w:t>
+            </w:r>
+          </w:p>
+        </w:tc>
+        <w:tc>
+          <w:tcPr>
+            <w:tcW w:w="1323" w:type="dxa"/>
+            <w:vAlign w:val="center"/>
+          </w:tcPr>
+          <w:p>
+            <w:pPr>
+              <w:jc w:val="center"/>
+              <w:rPr>
+                <w:rFonts w:ascii="Segoe UI Light" w:hAnsi="Segoe UI Light" w:cs="Segoe UI Light"/>
+              </w:rPr>
+            </w:pPr>
+            <w:r>
+              <w:rPr>
+                <w:rFonts w:ascii="Segoe UI Light" w:hAnsi="Segoe UI Light" w:cs="Segoe UI Light"/>
+              </w:rPr>
+              <w:t>0</w:t>
+            </w:r>
+          </w:p>
+        </w:tc>
+        <w:tc>
+          <w:tcPr>
+            <w:tcW w:w="1323" w:type="dxa"/>
+            <w:vAlign w:val="center"/>
+          </w:tcPr>
+          <w:p>
+            <w:pPr>
+              <w:jc w:val="center"/>
+              <w:rPr>
+                <w:rFonts w:ascii="Segoe UI Light" w:hAnsi="Segoe UI Light" w:cs="Segoe UI Light"/>
+              </w:rPr>
+            </w:pPr>
+            <w:r>
+              <w:rPr>
+                <w:rFonts w:ascii="Segoe UI Light" w:hAnsi="Segoe UI Light" w:cs="Segoe UI Light"/>
+              </w:rPr>
+              <w:t>0</w:t>
+            </w:r>
+          </w:p>
+        </w:tc>
+        <w:tc>
+          <w:tcPr>
+            <w:tcW w:w="1323" w:type="dxa"/>
+            <w:vAlign w:val="center"/>
+          </w:tcPr>
+          <w:p>
+            <w:pPr>
+              <w:jc w:val="center"/>
+              <w:rPr>
+                <w:rFonts w:ascii="Segoe UI Light" w:hAnsi="Segoe UI Light" w:cs="Segoe UI Light"/>
+              </w:rPr>
+            </w:pPr>
+            <w:r>
+              <w:rPr>
+                <w:rFonts w:ascii="Segoe UI Light" w:hAnsi="Segoe UI Light" w:cs="Segoe UI Light"/>
+              </w:rPr>
+              <w:t>0</w:t>
+            </w:r>
+          </w:p>
+        </w:tc>
+        <w:tc>
+          <w:tcPr>
+            <w:tcW w:w="1323" w:type="dxa"/>
+            <w:vAlign w:val="center"/>
+          </w:tcPr>
+          <w:p>
+            <w:pPr>
+              <w:jc w:val="center"/>
+              <w:rPr>
+                <w:rFonts w:ascii="Segoe UI Light" w:hAnsi="Segoe UI Light" w:cs="Segoe UI Light"/>
+              </w:rPr>
+            </w:pPr>
+            <w:r>
+              <w:rPr>
+                <w:rFonts w:ascii="Segoe UI Light" w:hAnsi="Segoe UI Light" w:cs="Segoe UI Light"/>
+              </w:rPr>
+              <w:t>0</w:t>
+            </w:r>
+          </w:p>
+        </w:tc>
+      </w:tr>
+      <w:tr>
+        <w:trPr>
+          <w:trHeight w:val="576"/>
+        </w:trPr>
+        <w:tc>
+          <w:tcPr>
+            <w:tcW w:w="1319" w:type="dxa"/>
+            <w:vAlign w:val="center"/>
+          </w:tcPr>
+          <w:p>
+            <w:pPr>
+              <w:jc w:val="center"/>
+              <w:rPr>
+                <w:rFonts w:ascii="Segoe UI Light" w:hAnsi="Segoe UI Light" w:cs="Segoe UI Light"/>
+              </w:rPr>
+            </w:pPr>
+            <w:r>
+              <w:rPr>
+                <w:rFonts w:ascii="Segoe UI Light" w:hAnsi="Segoe UI Light" w:cs="Segoe UI Light"/>
+              </w:rPr>
+              <w:t>ALuOp</w:t>
+            </w:r>
+          </w:p>
+        </w:tc>
+        <w:tc>
+          <w:tcPr>
+            <w:tcW w:w="1416" w:type="dxa"/>
+            <w:vAlign w:val="center"/>
+          </w:tcPr>
+          <w:p>
+            <w:pPr>
+              <w:jc w:val="center"/>
+              <w:rPr>
+                <w:rFonts w:ascii="Segoe UI Light" w:hAnsi="Segoe UI Light" w:cs="Segoe UI Light"/>
+              </w:rPr>
+            </w:pPr>
+            <w:r>
+              <w:rPr>
+                <w:rFonts w:ascii="Segoe UI Light" w:hAnsi="Segoe UI Light" w:cs="Segoe UI Light"/>
+                <w:sz w:val="32"/>
+                <w:szCs w:val="32"/>
+              </w:rPr>
+              <w:t>000000</w:t>
+            </w:r>
+          </w:p>
+        </w:tc>
+        <w:tc>
+          <w:tcPr>
+            <w:tcW w:w="1323" w:type="dxa"/>
+            <w:vAlign w:val="center"/>
+          </w:tcPr>
+          <w:p>
+            <w:pPr>
+              <w:jc w:val="center"/>
+              <w:rPr>
+                <w:rFonts w:ascii="Segoe UI Light" w:hAnsi="Segoe UI Light" w:cs="Segoe UI Light"/>
+              </w:rPr>
+            </w:pPr>
+            <w:r>
+              <w:rPr>
+                <w:rFonts w:ascii="Segoe UI Light" w:hAnsi="Segoe UI Light" w:cs="Segoe UI Light"/>
+                <w:sz w:val="32"/>
+                <w:szCs w:val="32"/>
+              </w:rPr>
+              <w:t>00000</w:t>
+            </w:r>
+            <w:r>
+              <w:rPr>
+                <w:rFonts w:ascii="Segoe UI Light" w:hAnsi="Segoe UI Light" w:cs="Segoe UI Light"/>
+                <w:sz w:val="32"/>
+                <w:szCs w:val="32"/>
+              </w:rPr>
+              <w:t>1</w:t>
+            </w:r>
+          </w:p>
+        </w:tc>
+        <w:tc>
+          <w:tcPr>
+            <w:tcW w:w="1323" w:type="dxa"/>
+            <w:vAlign w:val="center"/>
+          </w:tcPr>
+          <w:p>
+            <w:pPr>
+              <w:jc w:val="center"/>
+              <w:rPr>
+                <w:rFonts w:ascii="Segoe UI Light" w:hAnsi="Segoe UI Light" w:cs="Segoe UI Light"/>
+              </w:rPr>
+            </w:pPr>
+            <w:r>
+              <w:rPr>
+                <w:rFonts w:ascii="Segoe UI Light" w:hAnsi="Segoe UI Light" w:cs="Segoe UI Light"/>
+                <w:sz w:val="32"/>
+                <w:szCs w:val="32"/>
+              </w:rPr>
+              <w:t>0000</w:t>
+            </w:r>
+            <w:r>
+              <w:rPr>
+                <w:rFonts w:ascii="Segoe UI Light" w:hAnsi="Segoe UI Light" w:cs="Segoe UI Light"/>
+                <w:sz w:val="32"/>
+                <w:szCs w:val="32"/>
+              </w:rPr>
+              <w:t>10</w:t>
+            </w:r>
+          </w:p>
+        </w:tc>
+        <w:tc>
+          <w:tcPr>
+            <w:tcW w:w="1323" w:type="dxa"/>
+            <w:vAlign w:val="center"/>
+          </w:tcPr>
+          <w:p>
+            <w:pPr>
+              <w:jc w:val="center"/>
+              <w:rPr>
+                <w:rFonts w:ascii="Segoe UI Light" w:hAnsi="Segoe UI Light" w:cs="Segoe UI Light"/>
+              </w:rPr>
+            </w:pPr>
+            <w:r>
+              <w:rPr>
+                <w:rFonts w:ascii="Segoe UI Light" w:hAnsi="Segoe UI Light" w:cs="Segoe UI Light"/>
+                <w:sz w:val="32"/>
+                <w:szCs w:val="32"/>
+              </w:rPr>
+              <w:t>0000</w:t>
+            </w:r>
+            <w:r>
+              <w:rPr>
+                <w:rFonts w:ascii="Segoe UI Light" w:hAnsi="Segoe UI Light" w:cs="Segoe UI Light"/>
+                <w:sz w:val="32"/>
+                <w:szCs w:val="32"/>
+              </w:rPr>
+              <w:t>11</w:t>
+            </w:r>
+          </w:p>
+        </w:tc>
+        <w:tc>
+          <w:tcPr>
+            <w:tcW w:w="1323" w:type="dxa"/>
+            <w:vAlign w:val="center"/>
+          </w:tcPr>
+          <w:p>
+            <w:pPr>
+              <w:jc w:val="center"/>
+              <w:rPr>
+                <w:rFonts w:ascii="Segoe UI Light" w:hAnsi="Segoe UI Light" w:cs="Segoe UI Light"/>
+              </w:rPr>
+            </w:pPr>
+            <w:r>
+              <w:rPr>
+                <w:rFonts w:ascii="Segoe UI Light" w:hAnsi="Segoe UI Light" w:cs="Segoe UI Light"/>
+                <w:sz w:val="32"/>
+                <w:szCs w:val="32"/>
+              </w:rPr>
+              <w:t>000</w:t>
+            </w:r>
+            <w:r>
+              <w:rPr>
+                <w:rFonts w:ascii="Segoe UI Light" w:hAnsi="Segoe UI Light" w:cs="Segoe UI Light"/>
+                <w:sz w:val="32"/>
+                <w:szCs w:val="32"/>
+              </w:rPr>
+              <w:t>100</w:t>
+            </w:r>
+          </w:p>
+        </w:tc>
+        <w:tc>
+          <w:tcPr>
+            <w:tcW w:w="1323" w:type="dxa"/>
+            <w:vAlign w:val="center"/>
+          </w:tcPr>
+          <w:p>
+            <w:pPr>
+              <w:jc w:val="center"/>
+              <w:rPr>
+                <w:rFonts w:ascii="Segoe UI Light" w:hAnsi="Segoe UI Light" w:cs="Segoe UI Light"/>
+              </w:rPr>
+            </w:pPr>
+            <w:r>
+              <w:rPr>
+                <w:rFonts w:ascii="Segoe UI Light" w:hAnsi="Segoe UI Light" w:cs="Segoe UI Light"/>
+                <w:sz w:val="32"/>
+                <w:szCs w:val="32"/>
+              </w:rPr>
+              <w:t>000</w:t>
+            </w:r>
+            <w:r>
+              <w:rPr>
+                <w:rFonts w:ascii="Segoe UI Light" w:hAnsi="Segoe UI Light" w:cs="Segoe UI Light"/>
+                <w:sz w:val="32"/>
+                <w:szCs w:val="32"/>
+              </w:rPr>
+              <w:t>101</w:t>
             </w:r>
           </w:p>
         </w:tc>
@@ -4580,8 +5570,6 @@
         <w:pStyle w:val="Heading2"/>
       </w:pPr>
     </w:p>
-    <w:p/>
-    <w:p/>
     <w:p/>
     <w:p/>
     <w:p/>
@@ -4655,13 +5643,8 @@
               <w:jc w:val="center"/>
             </w:pPr>
             <w:r>
-              <w:t xml:space="preserve"> </w:t>
-            </w:r>
-            <w:proofErr w:type="spellStart"/>
-            <w:r>
-              <w:t>lw</w:t>
-            </w:r>
-            <w:proofErr w:type="spellEnd"/>
+              <w:t xml:space="preserve"> lw</w:t>
+            </w:r>
           </w:p>
         </w:tc>
         <w:tc>
@@ -4672,11 +5655,9 @@
             <w:pPr>
               <w:jc w:val="center"/>
             </w:pPr>
-            <w:proofErr w:type="spellStart"/>
             <w:r>
               <w:t>sw</w:t>
             </w:r>
-            <w:proofErr w:type="spellEnd"/>
           </w:p>
         </w:tc>
       </w:tr>
@@ -4696,14 +5677,12 @@
                 <w:rFonts w:ascii="Segoe UI Light" w:hAnsi="Segoe UI Light" w:cs="Segoe UI Light"/>
               </w:rPr>
             </w:pPr>
-            <w:proofErr w:type="spellStart"/>
             <w:r>
               <w:rPr>
                 <w:rFonts w:ascii="Segoe UI Light" w:hAnsi="Segoe UI Light" w:cs="Segoe UI Light"/>
               </w:rPr>
               <w:t>RegDs</w:t>
             </w:r>
-            <w:proofErr w:type="spellEnd"/>
           </w:p>
         </w:tc>
         <w:tc>
@@ -4762,14 +5741,12 @@
                 <w:rFonts w:ascii="Segoe UI Light" w:hAnsi="Segoe UI Light" w:cs="Segoe UI Light"/>
               </w:rPr>
             </w:pPr>
-            <w:proofErr w:type="spellStart"/>
             <w:r>
               <w:rPr>
                 <w:rFonts w:ascii="Segoe UI Light" w:hAnsi="Segoe UI Light" w:cs="Segoe UI Light"/>
               </w:rPr>
               <w:t>AluSrc</w:t>
             </w:r>
-            <w:proofErr w:type="spellEnd"/>
           </w:p>
         </w:tc>
         <w:tc>
@@ -4828,14 +5805,12 @@
                 <w:rFonts w:ascii="Segoe UI Light" w:hAnsi="Segoe UI Light" w:cs="Segoe UI Light"/>
               </w:rPr>
             </w:pPr>
-            <w:proofErr w:type="spellStart"/>
             <w:r>
               <w:rPr>
                 <w:rFonts w:ascii="Segoe UI Light" w:hAnsi="Segoe UI Light" w:cs="Segoe UI Light"/>
               </w:rPr>
               <w:t>RgWrite</w:t>
             </w:r>
-            <w:proofErr w:type="spellEnd"/>
           </w:p>
         </w:tc>
         <w:tc>
@@ -5022,14 +5997,12 @@
                 <w:rFonts w:ascii="Segoe UI Light" w:hAnsi="Segoe UI Light" w:cs="Segoe UI Light"/>
               </w:rPr>
             </w:pPr>
-            <w:proofErr w:type="spellStart"/>
             <w:r>
               <w:rPr>
                 <w:rFonts w:ascii="Segoe UI Light" w:hAnsi="Segoe UI Light" w:cs="Segoe UI Light"/>
               </w:rPr>
               <w:t>MemWrite</w:t>
             </w:r>
-            <w:proofErr w:type="spellEnd"/>
           </w:p>
         </w:tc>
         <w:tc>
@@ -5088,14 +6061,12 @@
                 <w:rFonts w:ascii="Segoe UI Light" w:hAnsi="Segoe UI Light" w:cs="Segoe UI Light"/>
               </w:rPr>
             </w:pPr>
-            <w:proofErr w:type="spellStart"/>
             <w:r>
               <w:rPr>
                 <w:rFonts w:ascii="Segoe UI Light" w:hAnsi="Segoe UI Light" w:cs="Segoe UI Light"/>
               </w:rPr>
               <w:t>MemRead</w:t>
             </w:r>
-            <w:proofErr w:type="spellEnd"/>
           </w:p>
         </w:tc>
         <w:tc>
@@ -5154,14 +6125,12 @@
                 <w:rFonts w:ascii="Segoe UI Light" w:hAnsi="Segoe UI Light" w:cs="Segoe UI Light"/>
               </w:rPr>
             </w:pPr>
-            <w:proofErr w:type="spellStart"/>
             <w:r>
               <w:rPr>
                 <w:rFonts w:ascii="Segoe UI Light" w:hAnsi="Segoe UI Light" w:cs="Segoe UI Light"/>
               </w:rPr>
               <w:t>MemToReg</w:t>
             </w:r>
-            <w:proofErr w:type="spellEnd"/>
           </w:p>
         </w:tc>
         <w:tc>
@@ -5220,14 +6189,12 @@
                 <w:rFonts w:ascii="Segoe UI Light" w:hAnsi="Segoe UI Light" w:cs="Segoe UI Light"/>
               </w:rPr>
             </w:pPr>
-            <w:proofErr w:type="spellStart"/>
             <w:r>
               <w:rPr>
                 <w:rFonts w:ascii="Segoe UI Light" w:hAnsi="Segoe UI Light" w:cs="Segoe UI Light"/>
               </w:rPr>
               <w:t>ExOp</w:t>
             </w:r>
-            <w:proofErr w:type="spellEnd"/>
           </w:p>
         </w:tc>
         <w:tc>
@@ -5266,12 +6233,79 @@
                 <w:rFonts w:ascii="Segoe UI Light" w:hAnsi="Segoe UI Light" w:cs="Segoe UI Light"/>
               </w:rPr>
               <w:t>1</w:t>
+            </w:r>
+          </w:p>
+        </w:tc>
+      </w:tr>
+      <w:tr>
+        <w:trPr>
+          <w:trHeight w:val="576"/>
+        </w:trPr>
+        <w:tc>
+          <w:tcPr>
+            <w:tcW w:w="1400" w:type="dxa"/>
+            <w:vAlign w:val="center"/>
+          </w:tcPr>
+          <w:p>
+            <w:pPr>
+              <w:jc w:val="center"/>
+              <w:rPr>
+                <w:rFonts w:ascii="Segoe UI Light" w:hAnsi="Segoe UI Light" w:cs="Segoe UI Light"/>
+              </w:rPr>
+            </w:pPr>
+            <w:r>
+              <w:rPr>
+                <w:rFonts w:ascii="Segoe UI Light" w:hAnsi="Segoe UI Light" w:cs="Segoe UI Light"/>
+              </w:rPr>
+              <w:t>AluOP</w:t>
+            </w:r>
+          </w:p>
+        </w:tc>
+        <w:tc>
+          <w:tcPr>
+            <w:tcW w:w="4086" w:type="dxa"/>
+            <w:vAlign w:val="center"/>
+          </w:tcPr>
+          <w:p>
+            <w:pPr>
+              <w:jc w:val="center"/>
+              <w:rPr>
+                <w:rFonts w:ascii="Segoe UI Light" w:hAnsi="Segoe UI Light" w:cs="Segoe UI Light"/>
+              </w:rPr>
+            </w:pPr>
+            <w:r>
+              <w:rPr>
+                <w:rFonts w:ascii="Segoe UI Light" w:hAnsi="Segoe UI Light" w:cs="Segoe UI Light"/>
+                <w:sz w:val="32"/>
+                <w:szCs w:val="32"/>
+              </w:rPr>
+              <w:t>000000</w:t>
+            </w:r>
+          </w:p>
+        </w:tc>
+        <w:tc>
+          <w:tcPr>
+            <w:tcW w:w="3864" w:type="dxa"/>
+          </w:tcPr>
+          <w:p>
+            <w:pPr>
+              <w:jc w:val="center"/>
+              <w:rPr>
+                <w:rFonts w:ascii="Segoe UI Light" w:hAnsi="Segoe UI Light" w:cs="Segoe UI Light"/>
+              </w:rPr>
+            </w:pPr>
+            <w:r>
+              <w:rPr>
+                <w:rFonts w:ascii="Segoe UI Light" w:hAnsi="Segoe UI Light" w:cs="Segoe UI Light"/>
+                <w:sz w:val="32"/>
+                <w:szCs w:val="32"/>
+              </w:rPr>
+              <w:t>000000</w:t>
             </w:r>
           </w:p>
         </w:tc>
       </w:tr>
     </w:tbl>
-    <w:p/>
     <w:p/>
     <w:p/>
     <w:p/>
@@ -5343,11 +6377,9 @@
             <w:pPr>
               <w:jc w:val="center"/>
             </w:pPr>
-            <w:proofErr w:type="spellStart"/>
             <w:r>
               <w:t>beq</w:t>
             </w:r>
-            <w:proofErr w:type="spellEnd"/>
           </w:p>
         </w:tc>
       </w:tr>
@@ -5367,14 +6399,12 @@
                 <w:rFonts w:ascii="Segoe UI Light" w:hAnsi="Segoe UI Light" w:cs="Segoe UI Light"/>
               </w:rPr>
             </w:pPr>
-            <w:proofErr w:type="spellStart"/>
             <w:r>
               <w:rPr>
                 <w:rFonts w:ascii="Segoe UI Light" w:hAnsi="Segoe UI Light" w:cs="Segoe UI Light"/>
               </w:rPr>
               <w:t>RegDs</w:t>
             </w:r>
-            <w:proofErr w:type="spellEnd"/>
           </w:p>
         </w:tc>
         <w:tc>
@@ -5414,14 +6444,12 @@
                 <w:rFonts w:ascii="Segoe UI Light" w:hAnsi="Segoe UI Light" w:cs="Segoe UI Light"/>
               </w:rPr>
             </w:pPr>
-            <w:proofErr w:type="spellStart"/>
             <w:r>
               <w:rPr>
                 <w:rFonts w:ascii="Segoe UI Light" w:hAnsi="Segoe UI Light" w:cs="Segoe UI Light"/>
               </w:rPr>
               <w:t>AluSrc</w:t>
             </w:r>
-            <w:proofErr w:type="spellEnd"/>
           </w:p>
         </w:tc>
         <w:tc>
@@ -5461,14 +6489,12 @@
                 <w:rFonts w:ascii="Segoe UI Light" w:hAnsi="Segoe UI Light" w:cs="Segoe UI Light"/>
               </w:rPr>
             </w:pPr>
-            <w:proofErr w:type="spellStart"/>
             <w:r>
               <w:rPr>
                 <w:rFonts w:ascii="Segoe UI Light" w:hAnsi="Segoe UI Light" w:cs="Segoe UI Light"/>
               </w:rPr>
               <w:t>RgWrite</w:t>
             </w:r>
-            <w:proofErr w:type="spellEnd"/>
           </w:p>
         </w:tc>
         <w:tc>
@@ -5598,14 +6624,12 @@
                 <w:rFonts w:ascii="Segoe UI Light" w:hAnsi="Segoe UI Light" w:cs="Segoe UI Light"/>
               </w:rPr>
             </w:pPr>
-            <w:proofErr w:type="spellStart"/>
             <w:r>
               <w:rPr>
                 <w:rFonts w:ascii="Segoe UI Light" w:hAnsi="Segoe UI Light" w:cs="Segoe UI Light"/>
               </w:rPr>
               <w:t>MemWrite</w:t>
             </w:r>
-            <w:proofErr w:type="spellEnd"/>
           </w:p>
         </w:tc>
         <w:tc>
@@ -5645,14 +6669,12 @@
                 <w:rFonts w:ascii="Segoe UI Light" w:hAnsi="Segoe UI Light" w:cs="Segoe UI Light"/>
               </w:rPr>
             </w:pPr>
-            <w:proofErr w:type="spellStart"/>
             <w:r>
               <w:rPr>
                 <w:rFonts w:ascii="Segoe UI Light" w:hAnsi="Segoe UI Light" w:cs="Segoe UI Light"/>
               </w:rPr>
               <w:t>MemToReg</w:t>
             </w:r>
-            <w:proofErr w:type="spellEnd"/>
           </w:p>
         </w:tc>
         <w:tc>
@@ -5692,14 +6714,12 @@
                 <w:rFonts w:ascii="Segoe UI Light" w:hAnsi="Segoe UI Light" w:cs="Segoe UI Light"/>
               </w:rPr>
             </w:pPr>
-            <w:proofErr w:type="spellStart"/>
             <w:r>
               <w:rPr>
                 <w:rFonts w:ascii="Segoe UI Light" w:hAnsi="Segoe UI Light" w:cs="Segoe UI Light"/>
               </w:rPr>
               <w:t>ExOp</w:t>
             </w:r>
-            <w:proofErr w:type="spellEnd"/>
           </w:p>
         </w:tc>
         <w:tc>
@@ -5719,13 +6739,56 @@
                 <w:rFonts w:ascii="Segoe UI Light" w:hAnsi="Segoe UI Light" w:cs="Segoe UI Light"/>
               </w:rPr>
               <w:t>Don’t care</w:t>
+            </w:r>
+          </w:p>
+        </w:tc>
+      </w:tr>
+      <w:tr>
+        <w:trPr>
+          <w:trHeight w:val="576"/>
+        </w:trPr>
+        <w:tc>
+          <w:tcPr>
+            <w:tcW w:w="1525" w:type="dxa"/>
+            <w:vAlign w:val="center"/>
+          </w:tcPr>
+          <w:p>
+            <w:pPr>
+              <w:jc w:val="center"/>
+              <w:rPr>
+                <w:rFonts w:ascii="Segoe UI Light" w:hAnsi="Segoe UI Light" w:cs="Segoe UI Light"/>
+              </w:rPr>
+            </w:pPr>
+            <w:r>
+              <w:rPr>
+                <w:rFonts w:ascii="Segoe UI Light" w:hAnsi="Segoe UI Light" w:cs="Segoe UI Light"/>
+              </w:rPr>
+              <w:t>ALuOp</w:t>
+            </w:r>
+          </w:p>
+        </w:tc>
+        <w:tc>
+          <w:tcPr>
+            <w:tcW w:w="7825" w:type="dxa"/>
+            <w:vAlign w:val="center"/>
+          </w:tcPr>
+          <w:p>
+            <w:pPr>
+              <w:jc w:val="center"/>
+              <w:rPr>
+                <w:rFonts w:ascii="Segoe UI Light" w:hAnsi="Segoe UI Light" w:cs="Segoe UI Light"/>
+              </w:rPr>
+            </w:pPr>
+            <w:r>
+              <w:rPr>
+                <w:rFonts w:ascii="Segoe UI Light" w:hAnsi="Segoe UI Light" w:cs="Segoe UI Light"/>
+              </w:rPr>
+              <w:t>000001</w:t>
             </w:r>
           </w:p>
         </w:tc>
       </w:tr>
     </w:tbl>
-    <w:p/>
-    <w:p/>
     <w:p/>
     <w:p/>
     <w:p/>
@@ -5820,14 +6883,12 @@
                 <w:rFonts w:ascii="Segoe UI Light" w:hAnsi="Segoe UI Light" w:cs="Segoe UI Light"/>
               </w:rPr>
             </w:pPr>
-            <w:proofErr w:type="spellStart"/>
             <w:r>
               <w:rPr>
                 <w:rFonts w:ascii="Segoe UI Light" w:hAnsi="Segoe UI Light" w:cs="Segoe UI Light"/>
               </w:rPr>
               <w:t>RegDs</w:t>
             </w:r>
-            <w:proofErr w:type="spellEnd"/>
           </w:p>
         </w:tc>
         <w:tc>
@@ -5867,14 +6928,12 @@
                 <w:rFonts w:ascii="Segoe UI Light" w:hAnsi="Segoe UI Light" w:cs="Segoe UI Light"/>
               </w:rPr>
             </w:pPr>
-            <w:proofErr w:type="spellStart"/>
             <w:r>
               <w:rPr>
                 <w:rFonts w:ascii="Segoe UI Light" w:hAnsi="Segoe UI Light" w:cs="Segoe UI Light"/>
               </w:rPr>
               <w:t>AluSrc</w:t>
             </w:r>
-            <w:proofErr w:type="spellEnd"/>
           </w:p>
         </w:tc>
         <w:tc>
@@ -5914,14 +6973,12 @@
                 <w:rFonts w:ascii="Segoe UI Light" w:hAnsi="Segoe UI Light" w:cs="Segoe UI Light"/>
               </w:rPr>
             </w:pPr>
-            <w:proofErr w:type="spellStart"/>
             <w:r>
               <w:rPr>
                 <w:rFonts w:ascii="Segoe UI Light" w:hAnsi="Segoe UI Light" w:cs="Segoe UI Light"/>
               </w:rPr>
               <w:t>RgWrite</w:t>
             </w:r>
-            <w:proofErr w:type="spellEnd"/>
           </w:p>
         </w:tc>
         <w:tc>
@@ -6051,14 +7108,12 @@
                 <w:rFonts w:ascii="Segoe UI Light" w:hAnsi="Segoe UI Light" w:cs="Segoe UI Light"/>
               </w:rPr>
             </w:pPr>
-            <w:proofErr w:type="spellStart"/>
             <w:r>
               <w:rPr>
                 <w:rFonts w:ascii="Segoe UI Light" w:hAnsi="Segoe UI Light" w:cs="Segoe UI Light"/>
               </w:rPr>
               <w:t>MemWrite</w:t>
             </w:r>
-            <w:proofErr w:type="spellEnd"/>
           </w:p>
         </w:tc>
         <w:tc>
@@ -6098,14 +7153,12 @@
                 <w:rFonts w:ascii="Segoe UI Light" w:hAnsi="Segoe UI Light" w:cs="Segoe UI Light"/>
               </w:rPr>
             </w:pPr>
-            <w:proofErr w:type="spellStart"/>
             <w:r>
               <w:rPr>
                 <w:rFonts w:ascii="Segoe UI Light" w:hAnsi="Segoe UI Light" w:cs="Segoe UI Light"/>
               </w:rPr>
               <w:t>MemToReg</w:t>
             </w:r>
-            <w:proofErr w:type="spellEnd"/>
           </w:p>
         </w:tc>
         <w:tc>
@@ -6145,14 +7198,12 @@
                 <w:rFonts w:ascii="Segoe UI Light" w:hAnsi="Segoe UI Light" w:cs="Segoe UI Light"/>
               </w:rPr>
             </w:pPr>
-            <w:proofErr w:type="spellStart"/>
             <w:r>
               <w:rPr>
                 <w:rFonts w:ascii="Segoe UI Light" w:hAnsi="Segoe UI Light" w:cs="Segoe UI Light"/>
               </w:rPr>
               <w:t>ExOp</w:t>
             </w:r>
-            <w:proofErr w:type="spellEnd"/>
           </w:p>
         </w:tc>
         <w:tc>
@@ -6172,6 +7223,51 @@
                 <w:rFonts w:ascii="Segoe UI Light" w:hAnsi="Segoe UI Light" w:cs="Segoe UI Light"/>
               </w:rPr>
               <w:t>0</w:t>
+            </w:r>
+          </w:p>
+        </w:tc>
+      </w:tr>
+      <w:tr>
+        <w:trPr>
+          <w:trHeight w:val="576"/>
+        </w:trPr>
+        <w:tc>
+          <w:tcPr>
+            <w:tcW w:w="1525" w:type="dxa"/>
+            <w:vAlign w:val="center"/>
+          </w:tcPr>
+          <w:p>
+            <w:pPr>
+              <w:jc w:val="center"/>
+              <w:rPr>
+                <w:rFonts w:ascii="Segoe UI Light" w:hAnsi="Segoe UI Light" w:cs="Segoe UI Light"/>
+              </w:rPr>
+            </w:pPr>
+            <w:r>
+              <w:rPr>
+                <w:rFonts w:ascii="Segoe UI Light" w:hAnsi="Segoe UI Light" w:cs="Segoe UI Light"/>
+              </w:rPr>
+              <w:t>ALuOp</w:t>
+            </w:r>
+          </w:p>
+        </w:tc>
+        <w:tc>
+          <w:tcPr>
+            <w:tcW w:w="7825" w:type="dxa"/>
+            <w:vAlign w:val="center"/>
+          </w:tcPr>
+          <w:p>
+            <w:pPr>
+              <w:jc w:val="center"/>
+              <w:rPr>
+                <w:rFonts w:ascii="Segoe UI Light" w:hAnsi="Segoe UI Light" w:cs="Segoe UI Light"/>
+              </w:rPr>
+            </w:pPr>
+            <w:r>
+              <w:rPr>
+                <w:rFonts w:ascii="Segoe UI Light" w:hAnsi="Segoe UI Light" w:cs="Segoe UI Light"/>
+              </w:rPr>
+              <w:t>Don’t care</w:t>
             </w:r>
           </w:p>
         </w:tc>

</xml_diff>